<commit_message>
Created leaderboard view+ changed the ERD
</commit_message>
<xml_diff>
--- a/database/Rel_1.1/REL1.1_RelationalSchema_DataDictionary.docx
+++ b/database/Rel_1.1/REL1.1_RelationalSchema_DataDictionary.docx
@@ -8,10 +8,10 @@
           <w:noProof/>
         </w:rPr>
         <w:drawing>
-          <wp:inline distT="0" distB="0" distL="0" distR="0" wp14:anchorId="3F6EB96E" wp14:editId="188B821B">
-            <wp:extent cx="5943600" cy="1147445"/>
+          <wp:inline distT="0" distB="0" distL="0" distR="0" wp14:anchorId="0FCE77E6" wp14:editId="5F8080CC">
+            <wp:extent cx="5943600" cy="1221105"/>
             <wp:effectExtent l="0" t="0" r="0" b="0"/>
-            <wp:docPr id="2" name="Picture 2"/>
+            <wp:docPr id="1" name="Picture 1"/>
             <wp:cNvGraphicFramePr>
               <a:graphicFrameLocks xmlns:a="http://schemas.openxmlformats.org/drawingml/2006/main" noChangeAspect="1"/>
             </wp:cNvGraphicFramePr>
@@ -31,7 +31,7 @@
                   <pic:spPr>
                     <a:xfrm>
                       <a:off x="0" y="0"/>
-                      <a:ext cx="5943600" cy="1147445"/>
+                      <a:ext cx="5943600" cy="1221105"/>
                     </a:xfrm>
                     <a:prstGeom prst="rect">
                       <a:avLst/>
@@ -86,7 +86,7 @@
     </w:p>
     <w:p>
       <w:r>
-        <w:t>Turn</w:t>
+        <w:t>Game</w:t>
       </w:r>
       <w:r>
         <w:t xml:space="preserve"> </w:t>
@@ -107,7 +107,13 @@
         <w:t>Played</w:t>
       </w:r>
       <w:r>
-        <w:t>, playerchoice, AIchoice</w:t>
+        <w:t xml:space="preserve">, playerchoice, </w:t>
+      </w:r>
+      <w:r>
+        <w:t>Cpu</w:t>
+      </w:r>
+      <w:r>
+        <w:t>choice</w:t>
       </w:r>
       <w:r>
         <w:t>)</w:t>
@@ -137,7 +143,13 @@
     </w:p>
     <w:p>
       <w:r>
-        <w:t>Foreign Key (AIchoice) References Selection</w:t>
+        <w:t>Foreign Key (</w:t>
+      </w:r>
+      <w:r>
+        <w:t>Cpu</w:t>
+      </w:r>
+      <w:r>
+        <w:t>choice) References Selection</w:t>
       </w:r>
       <w:r>
         <w:t xml:space="preserve"> </w:t>
@@ -471,7 +483,7 @@
               </w:tabs>
             </w:pPr>
             <w:r>
-              <w:t>Turn</w:t>
+              <w:t>Game</w:t>
             </w:r>
           </w:p>
         </w:tc>
@@ -754,7 +766,10 @@
               </w:tabs>
             </w:pPr>
             <w:r>
-              <w:t>AIchoice</w:t>
+              <w:t>Cpu</w:t>
+            </w:r>
+            <w:r>
+              <w:t>choice</w:t>
             </w:r>
           </w:p>
         </w:tc>

</xml_diff>